<commit_message>
fix bug in example exam
</commit_message>
<xml_diff>
--- a/week13-summary/example-exam.docx
+++ b/week13-summary/example-exam.docx
@@ -2745,13 +2745,7 @@
         <w:rPr>
           <w:rtl w:val="true"/>
         </w:rPr>
-        <w:t xml:space="preserve">בכפר קטן באפריקה </w:t>
-      </w:r>
-      <w:r>
-        <w:rPr>
-          <w:rtl w:val="true"/>
-        </w:rPr>
-        <w:t xml:space="preserve">יש </w:t>
+        <w:t xml:space="preserve">בכפר קטן באפריקה יש </w:t>
       </w:r>
       <w:r>
         <w:rPr>
@@ -3100,11 +3094,7 @@
         <w:bidi w:val="0"/>
         <w:spacing w:before="0" w:after="26"/>
         <w:jc w:val="left"/>
-        <w:rPr>
-          <w:rFonts w:ascii="Courier New" w:hAnsi="Courier New"/>
-          <w:sz w:val="20"/>
-          <w:szCs w:val="20"/>
-        </w:rPr>
+        <w:rPr/>
       </w:pPr>
       <w:r>
         <w:rPr>
@@ -3122,7 +3112,47 @@
           <w:sz w:val="20"/>
           <w:szCs w:val="20"/>
         </w:rPr>
-        <w:t>float half(float fromTime, float toTime);</w:t>
+        <w:t xml:space="preserve">float </w:t>
+      </w:r>
+      <w:r>
+        <w:rPr>
+          <w:rFonts w:ascii="Courier New" w:hAnsi="Courier New"/>
+          <w:b/>
+          <w:bCs/>
+          <w:sz w:val="20"/>
+          <w:szCs w:val="20"/>
+        </w:rPr>
+        <w:t>cut</w:t>
+      </w:r>
+      <w:r>
+        <w:rPr>
+          <w:rFonts w:ascii="Courier New" w:hAnsi="Courier New"/>
+          <w:b/>
+          <w:bCs/>
+          <w:sz w:val="20"/>
+          <w:szCs w:val="20"/>
+        </w:rPr>
+        <w:t>(float fromTime, float toTime</w:t>
+      </w:r>
+      <w:r>
+        <w:rPr>
+          <w:rFonts w:ascii="Courier New" w:hAnsi="Courier New"/>
+          <w:b/>
+          <w:bCs/>
+          <w:sz w:val="20"/>
+          <w:szCs w:val="20"/>
+        </w:rPr>
+        <w:t>, float fraction</w:t>
+      </w:r>
+      <w:r>
+        <w:rPr>
+          <w:rFonts w:ascii="Courier New" w:hAnsi="Courier New"/>
+          <w:b/>
+          <w:bCs/>
+          <w:sz w:val="20"/>
+          <w:szCs w:val="20"/>
+        </w:rPr>
+        <w:t>);</w:t>
       </w:r>
     </w:p>
     <w:p>
@@ -3131,11 +3161,7 @@
         <w:bidi w:val="0"/>
         <w:spacing w:before="0" w:after="26"/>
         <w:jc w:val="left"/>
-        <w:rPr>
-          <w:rFonts w:ascii="Courier New" w:hAnsi="Courier New"/>
-          <w:sz w:val="20"/>
-          <w:szCs w:val="20"/>
-        </w:rPr>
+        <w:rPr/>
       </w:pPr>
       <w:r>
         <w:rPr>
@@ -3153,24 +3179,8 @@
           <w:sz w:val="20"/>
           <w:szCs w:val="20"/>
         </w:rPr>
-        <w:t>// INPUT: a time-interval, as above.</w:t>
-      </w:r>
-    </w:p>
-    <w:p>
-      <w:pPr>
-        <w:pStyle w:val="TextBody"/>
-        <w:bidi w:val="0"/>
-        <w:spacing w:before="0" w:after="26"/>
-        <w:jc w:val="left"/>
-        <w:rPr>
-          <w:rFonts w:ascii="Courier New" w:hAnsi="Courier New"/>
-          <w:i/>
-          <w:i/>
-          <w:iCs/>
-          <w:sz w:val="20"/>
-          <w:szCs w:val="20"/>
-        </w:rPr>
-      </w:pPr>
+        <w:t>// INPUT: a time-interval, as above</w:t>
+      </w:r>
       <w:r>
         <w:rPr>
           <w:rFonts w:ascii="Courier New" w:hAnsi="Courier New"/>
@@ -3179,8 +3189,17 @@
           <w:sz w:val="20"/>
           <w:szCs w:val="20"/>
         </w:rPr>
-        <w:t xml:space="preserve">         </w:t>
-      </w:r>
+        <w:t>, and a fraction in [0,1].</w:t>
+      </w:r>
+    </w:p>
+    <w:p>
+      <w:pPr>
+        <w:pStyle w:val="TextBody"/>
+        <w:bidi w:val="0"/>
+        <w:spacing w:before="0" w:after="26"/>
+        <w:jc w:val="left"/>
+        <w:rPr/>
+      </w:pPr>
       <w:r>
         <w:rPr>
           <w:rFonts w:ascii="Courier New" w:hAnsi="Courier New"/>
@@ -3189,7 +3208,77 @@
           <w:sz w:val="20"/>
           <w:szCs w:val="20"/>
         </w:rPr>
-        <w:t>// OUTPUT: a number between fromTime and toTime, that represents the half-point of the interval from the point-of-view of the person, i.e, importance(fromTime,half)=importance(half,toTime).</w:t>
+        <w:t xml:space="preserve">         </w:t>
+      </w:r>
+      <w:r>
+        <w:rPr>
+          <w:rFonts w:ascii="Courier New" w:hAnsi="Courier New"/>
+          <w:i/>
+          <w:iCs/>
+          <w:sz w:val="20"/>
+          <w:szCs w:val="20"/>
+        </w:rPr>
+        <w:t xml:space="preserve">// OUTPUT: a number between fromTime and toTime, that </w:t>
+      </w:r>
+      <w:r>
+        <w:rPr>
+          <w:rFonts w:ascii="Courier New" w:hAnsi="Courier New"/>
+          <w:i/>
+          <w:iCs/>
+          <w:sz w:val="20"/>
+          <w:szCs w:val="20"/>
+        </w:rPr>
+        <w:t xml:space="preserve">cuts the interval according to the given fraction, i.e, </w:t>
+      </w:r>
+      <w:r>
+        <w:rPr>
+          <w:rFonts w:ascii="Courier New" w:hAnsi="Courier New"/>
+          <w:i/>
+          <w:iCs/>
+          <w:sz w:val="20"/>
+          <w:szCs w:val="20"/>
+        </w:rPr>
+        <w:t>importance(fromTime,half)=</w:t>
+      </w:r>
+      <w:r>
+        <w:rPr>
+          <w:rFonts w:ascii="Courier New" w:hAnsi="Courier New"/>
+          <w:i/>
+          <w:iCs/>
+          <w:sz w:val="20"/>
+          <w:szCs w:val="20"/>
+        </w:rPr>
+        <w:t xml:space="preserve">fraction * </w:t>
+      </w:r>
+      <w:r>
+        <w:rPr>
+          <w:rFonts w:ascii="Courier New" w:hAnsi="Courier New"/>
+          <w:i/>
+          <w:iCs/>
+          <w:sz w:val="20"/>
+          <w:szCs w:val="20"/>
+        </w:rPr>
+        <w:t>importance(</w:t>
+      </w:r>
+      <w:r>
+        <w:rPr>
+          <w:rFonts w:ascii="Courier New" w:hAnsi="Courier New"/>
+          <w:i/>
+          <w:iCs/>
+          <w:sz w:val="20"/>
+          <w:szCs w:val="20"/>
+        </w:rPr>
+        <w:t>fromTime</w:t>
+      </w:r>
+      <w:r>
+        <w:rPr>
+          <w:rFonts w:ascii="Courier New" w:hAnsi="Courier New"/>
+          <w:i/>
+          <w:iCs/>
+          <w:sz w:val="20"/>
+          <w:szCs w:val="20"/>
+        </w:rPr>
+        <w:t>,toTime).</w:t>
       </w:r>
     </w:p>
     <w:p>
@@ -3850,34 +3939,7 @@
           <w:iCs w:val="false"/>
           <w:rtl w:val="true"/>
         </w:rPr>
-        <w:t>הדגימו את</w:t>
-      </w:r>
-      <w:r>
-        <w:rPr>
-          <w:i w:val="false"/>
-          <w:i w:val="false"/>
-          <w:iCs w:val="false"/>
-          <w:rtl w:val="true"/>
-        </w:rPr>
-        <w:t xml:space="preserve"> פעולת</w:t>
-      </w:r>
-      <w:r>
-        <w:rPr>
-          <w:i w:val="false"/>
-          <w:i w:val="false"/>
-          <w:iCs w:val="false"/>
-          <w:rtl w:val="true"/>
-        </w:rPr>
-        <w:t xml:space="preserve"> </w:t>
-      </w:r>
-      <w:r>
-        <w:rPr>
-          <w:i w:val="false"/>
-          <w:i w:val="false"/>
-          <w:iCs w:val="false"/>
-          <w:rtl w:val="true"/>
-        </w:rPr>
-        <w:t xml:space="preserve">הפונקציה מהסעיף הקודם על כפר ובו </w:t>
+        <w:t xml:space="preserve">הדגימו את פעולת הפונקציה מהסעיף הקודם על כפר ובו </w:t>
       </w:r>
       <w:r>
         <w:rPr>
@@ -6262,6 +6324,69 @@
       <w:rFonts w:cs="OpenSymbol"/>
     </w:rPr>
   </w:style>
+  <w:style w:type="character" w:styleId="ListLabel217">
+    <w:name w:val="ListLabel 217"/>
+    <w:qFormat/>
+    <w:rPr>
+      <w:rFonts w:cs="OpenSymbol"/>
+    </w:rPr>
+  </w:style>
+  <w:style w:type="character" w:styleId="ListLabel218">
+    <w:name w:val="ListLabel 218"/>
+    <w:qFormat/>
+    <w:rPr>
+      <w:rFonts w:cs="OpenSymbol"/>
+    </w:rPr>
+  </w:style>
+  <w:style w:type="character" w:styleId="ListLabel219">
+    <w:name w:val="ListLabel 219"/>
+    <w:qFormat/>
+    <w:rPr>
+      <w:rFonts w:cs="OpenSymbol"/>
+    </w:rPr>
+  </w:style>
+  <w:style w:type="character" w:styleId="ListLabel220">
+    <w:name w:val="ListLabel 220"/>
+    <w:qFormat/>
+    <w:rPr>
+      <w:rFonts w:cs="OpenSymbol"/>
+    </w:rPr>
+  </w:style>
+  <w:style w:type="character" w:styleId="ListLabel221">
+    <w:name w:val="ListLabel 221"/>
+    <w:qFormat/>
+    <w:rPr>
+      <w:rFonts w:cs="OpenSymbol"/>
+    </w:rPr>
+  </w:style>
+  <w:style w:type="character" w:styleId="ListLabel222">
+    <w:name w:val="ListLabel 222"/>
+    <w:qFormat/>
+    <w:rPr>
+      <w:rFonts w:cs="OpenSymbol"/>
+    </w:rPr>
+  </w:style>
+  <w:style w:type="character" w:styleId="ListLabel223">
+    <w:name w:val="ListLabel 223"/>
+    <w:qFormat/>
+    <w:rPr>
+      <w:rFonts w:cs="OpenSymbol"/>
+    </w:rPr>
+  </w:style>
+  <w:style w:type="character" w:styleId="ListLabel224">
+    <w:name w:val="ListLabel 224"/>
+    <w:qFormat/>
+    <w:rPr>
+      <w:rFonts w:cs="OpenSymbol"/>
+    </w:rPr>
+  </w:style>
+  <w:style w:type="character" w:styleId="ListLabel225">
+    <w:name w:val="ListLabel 225"/>
+    <w:qFormat/>
+    <w:rPr>
+      <w:rFonts w:cs="OpenSymbol"/>
+    </w:rPr>
+  </w:style>
   <w:style w:type="paragraph" w:styleId="Heading">
     <w:name w:val="Heading"/>
     <w:basedOn w:val="Normal"/>

</xml_diff>